<commit_message>
Grid participants + grid comments
</commit_message>
<xml_diff>
--- a/Items_Presentacion.docx
+++ b/Items_Presentacion.docx
@@ -621,6 +621,71 @@
           <w:lang w:val="es-AR"/>
         </w:rPr>
         <w:t>Ejemplo Tuneado Mostrar</w:t>
+      </w:r>
+    </w:p>
+    <w:p>
+      <w:pPr>
+        <w:rPr>
+          <w:lang w:val="es-AR"/>
+        </w:rPr>
+      </w:pPr>
+      <w:r>
+        <w:rPr>
+          <w:lang w:val="es-AR"/>
+        </w:rPr>
+        <w:br w:type="page"/>
+      </w:r>
+    </w:p>
+    <w:p>
+      <w:pPr>
+        <w:ind w:left="360"/>
+        <w:rPr>
+          <w:lang w:val="es-AR"/>
+        </w:rPr>
+      </w:pPr>
+      <w:r>
+        <w:rPr>
+          <w:lang w:val="es-AR"/>
+        </w:rPr>
+        <w:lastRenderedPageBreak/>
+        <w:t xml:space="preserve">Que es </w:t>
+      </w:r>
+      <w:proofErr w:type="spellStart"/>
+      <w:r>
+        <w:rPr>
+          <w:lang w:val="es-AR"/>
+        </w:rPr>
+        <w:t>Firebase</w:t>
+      </w:r>
+      <w:proofErr w:type="spellEnd"/>
+    </w:p>
+    <w:p>
+      <w:pPr>
+        <w:ind w:left="360"/>
+        <w:rPr>
+          <w:lang w:val="es-AR"/>
+        </w:rPr>
+      </w:pPr>
+      <w:r>
+        <w:rPr>
+          <w:lang w:val="es-AR"/>
+        </w:rPr>
+        <w:t xml:space="preserve">Es una plataforma de desarrollo móvil </w:t>
+      </w:r>
+    </w:p>
+    <w:p>
+      <w:pPr>
+        <w:ind w:left="360"/>
+      </w:pPr>
+      <w:r>
+        <w:rPr>
+          <w:rFonts w:ascii="Arial" w:hAnsi="Arial" w:cs="Arial"/>
+          <w:color w:val="6C6C6C"/>
+          <w:sz w:val="27"/>
+          <w:szCs w:val="27"/>
+          <w:shd w:val="clear" w:color="auto" w:fill="FFFFFF"/>
+        </w:rPr>
+        <w:t>Firebase provides tools for tracking analytics, reporting and fixing app crashes, creating marketing and product experiment.</w:t>
       </w:r>
     </w:p>
     <w:sectPr>

</xml_diff>